<commit_message>
draft of schema done
</commit_message>
<xml_diff>
--- a/sql.docx
+++ b/sql.docx
@@ -449,6 +449,616 @@
     </w:p>
     <w:p>
       <w:r>
+        <w:t>);</w:t>
+      </w:r>
+    </w:p>
+    <w:p/>
+    <w:p>
+      <w:r>
+        <w:t>DROP TABLE PAYMENT;</w:t>
+      </w:r>
+    </w:p>
+    <w:p/>
+    <w:p>
+      <w:r>
+        <w:t>CREATE TABLE PAYMENT</w:t>
+      </w:r>
+    </w:p>
+    <w:p>
+      <w:r>
+        <w:t>(</w:t>
+      </w:r>
+    </w:p>
+    <w:p>
+      <w:r>
+        <w:t xml:space="preserve">MARCHENT_ID </w:t>
+      </w:r>
+      <w:proofErr w:type="gramStart"/>
+      <w:r>
+        <w:t>NUMBER(</w:t>
+      </w:r>
+      <w:proofErr w:type="gramEnd"/>
+      <w:r>
+        <w:t>38),</w:t>
+      </w:r>
+    </w:p>
+    <w:p>
+      <w:r>
+        <w:t xml:space="preserve">MARCHENT_BRANCH_ID </w:t>
+      </w:r>
+      <w:proofErr w:type="gramStart"/>
+      <w:r>
+        <w:t>NUMBER(</w:t>
+      </w:r>
+      <w:proofErr w:type="gramEnd"/>
+      <w:r>
+        <w:t>38),</w:t>
+      </w:r>
+    </w:p>
+    <w:p>
+      <w:r>
+        <w:t xml:space="preserve">USER_ID </w:t>
+      </w:r>
+      <w:proofErr w:type="gramStart"/>
+      <w:r>
+        <w:t>NUMBER(</w:t>
+      </w:r>
+      <w:proofErr w:type="gramEnd"/>
+      <w:r>
+        <w:t>38),</w:t>
+      </w:r>
+    </w:p>
+    <w:p>
+      <w:r>
+        <w:t xml:space="preserve">HISTORY_ID </w:t>
+      </w:r>
+      <w:proofErr w:type="gramStart"/>
+      <w:r>
+        <w:t>NUMBER(</w:t>
+      </w:r>
+      <w:proofErr w:type="gramEnd"/>
+      <w:r>
+        <w:t>38),</w:t>
+      </w:r>
+    </w:p>
+    <w:p/>
+    <w:p>
+      <w:r>
+        <w:t xml:space="preserve">CONSTRAINT PK_PAYMENT_ PRIMARY </w:t>
+      </w:r>
+      <w:proofErr w:type="gramStart"/>
+      <w:r>
+        <w:t>KEY(</w:t>
+      </w:r>
+      <w:proofErr w:type="gramEnd"/>
+      <w:r>
+        <w:t>USER_ID,HISTORY_ID,MARCHENT_ID),</w:t>
+      </w:r>
+    </w:p>
+    <w:p>
+      <w:r>
+        <w:t xml:space="preserve">CONSTRAINT FK_USER_ID_PAYMENT FOREIGN </w:t>
+      </w:r>
+      <w:proofErr w:type="gramStart"/>
+      <w:r>
+        <w:t>KEY(</w:t>
+      </w:r>
+      <w:proofErr w:type="gramEnd"/>
+      <w:r>
+        <w:t>USER_ID) REFERENCES USERS(USER_ID),</w:t>
+      </w:r>
+    </w:p>
+    <w:p>
+      <w:r>
+        <w:t xml:space="preserve">CONSTRAINT FK_HISTORY_ID_PAYMENT FOREIGN </w:t>
+      </w:r>
+      <w:proofErr w:type="gramStart"/>
+      <w:r>
+        <w:t>KEY(</w:t>
+      </w:r>
+      <w:proofErr w:type="gramEnd"/>
+      <w:r>
+        <w:t>HISTORY_ID) REFERENCES HISTORY(HISTORY_ID),</w:t>
+      </w:r>
+    </w:p>
+    <w:p>
+      <w:r>
+        <w:t xml:space="preserve">CONSTRAINT FK_MARCHENT_ID_PAYMENT FOREIGN </w:t>
+      </w:r>
+      <w:proofErr w:type="gramStart"/>
+      <w:r>
+        <w:t>KEY(</w:t>
+      </w:r>
+      <w:proofErr w:type="gramEnd"/>
+      <w:r>
+        <w:t>MARCHENT_ID,MARCHENT_BRANCH_ID) REFERENCES MARCHENTS(MARCHENT_ID,MARCHENT_BRANCH_ID)</w:t>
+      </w:r>
+    </w:p>
+    <w:p>
+      <w:r>
+        <w:lastRenderedPageBreak/>
+        <w:t>);</w:t>
+      </w:r>
+    </w:p>
+    <w:p/>
+    <w:p>
+      <w:r>
+        <w:t>CREATE TABLE CASH_IN</w:t>
+      </w:r>
+    </w:p>
+    <w:p>
+      <w:r>
+        <w:t>(</w:t>
+      </w:r>
+    </w:p>
+    <w:p>
+      <w:r>
+        <w:t xml:space="preserve">CUSTOMER_ID </w:t>
+      </w:r>
+      <w:proofErr w:type="gramStart"/>
+      <w:r>
+        <w:t>NUMBER(</w:t>
+      </w:r>
+      <w:proofErr w:type="gramEnd"/>
+      <w:r>
+        <w:t>38),</w:t>
+      </w:r>
+    </w:p>
+    <w:p>
+      <w:r>
+        <w:t xml:space="preserve">AGENT_ID </w:t>
+      </w:r>
+      <w:proofErr w:type="gramStart"/>
+      <w:r>
+        <w:t>NUMBER(</w:t>
+      </w:r>
+      <w:proofErr w:type="gramEnd"/>
+      <w:r>
+        <w:t>38),</w:t>
+      </w:r>
+    </w:p>
+    <w:p>
+      <w:r>
+        <w:t xml:space="preserve">HISTORY_ID </w:t>
+      </w:r>
+      <w:proofErr w:type="gramStart"/>
+      <w:r>
+        <w:t>NUMBER(</w:t>
+      </w:r>
+      <w:proofErr w:type="gramEnd"/>
+      <w:r>
+        <w:t>38),</w:t>
+      </w:r>
+    </w:p>
+    <w:p/>
+    <w:p>
+      <w:r>
+        <w:t>CONSTRAINT PK_CASH_IN PRIMARY KEY (CUSTOMER_ID</w:t>
+      </w:r>
+      <w:proofErr w:type="gramStart"/>
+      <w:r>
+        <w:t>,AGENT</w:t>
+      </w:r>
+      <w:proofErr w:type="gramEnd"/>
+      <w:r>
+        <w:t>_ID,HISTORY_ID),</w:t>
+      </w:r>
+    </w:p>
+    <w:p>
+      <w:r>
+        <w:t xml:space="preserve">CONSTRAINT FK_CUSTOMER_ID_C_I FOREIGN KEY (CUSTOMER_ID) REFERENCES </w:t>
+      </w:r>
+      <w:proofErr w:type="gramStart"/>
+      <w:r>
+        <w:t>CUSTOMER(</w:t>
+      </w:r>
+      <w:proofErr w:type="gramEnd"/>
+      <w:r>
+        <w:t>CUSTOMER_ID),</w:t>
+      </w:r>
+    </w:p>
+    <w:p>
+      <w:r>
+        <w:t xml:space="preserve">CONSTRAINT FK_AGENT_ID_C_I FOREIGN KEY (AGENT_ID) REFERENCES </w:t>
+      </w:r>
+      <w:proofErr w:type="gramStart"/>
+      <w:r>
+        <w:t>AGENT(</w:t>
+      </w:r>
+      <w:proofErr w:type="gramEnd"/>
+      <w:r>
+        <w:t>AGENT_ID),</w:t>
+      </w:r>
+    </w:p>
+    <w:p>
+      <w:r>
+        <w:t xml:space="preserve">CONSTRAINT FK_HISTORY_ID_C_I FOREIGN KEY (HISTORY_ID) REFERENCES </w:t>
+      </w:r>
+      <w:proofErr w:type="gramStart"/>
+      <w:r>
+        <w:t>HISTORY(</w:t>
+      </w:r>
+      <w:proofErr w:type="gramEnd"/>
+      <w:r>
+        <w:t>HISTORY_ID)</w:t>
+      </w:r>
+    </w:p>
+    <w:p>
+      <w:r>
+        <w:t>);</w:t>
+      </w:r>
+    </w:p>
+    <w:p/>
+    <w:p>
+      <w:r>
+        <w:t>CREATE TABLE MOBILE_OPERATOR</w:t>
+      </w:r>
+    </w:p>
+    <w:p>
+      <w:r>
+        <w:t>(</w:t>
+      </w:r>
+    </w:p>
+    <w:p>
+      <w:r>
+        <w:t xml:space="preserve">OPERATOR_ID </w:t>
+      </w:r>
+      <w:proofErr w:type="gramStart"/>
+      <w:r>
+        <w:t>NUMBER(</w:t>
+      </w:r>
+      <w:proofErr w:type="gramEnd"/>
+      <w:r>
+        <w:t>38),</w:t>
+      </w:r>
+    </w:p>
+    <w:p>
+      <w:r>
+        <w:t xml:space="preserve">OPERATOR_NAME </w:t>
+      </w:r>
+      <w:proofErr w:type="gramStart"/>
+      <w:r>
+        <w:t>VARCHAR2(</w:t>
+      </w:r>
+      <w:proofErr w:type="gramEnd"/>
+      <w:r>
+        <w:t>255),</w:t>
+      </w:r>
+    </w:p>
+    <w:p>
+      <w:r>
+        <w:t xml:space="preserve">OPERATOR_BANK_AC_NO </w:t>
+      </w:r>
+      <w:proofErr w:type="gramStart"/>
+      <w:r>
+        <w:t>NUMBER(</w:t>
+      </w:r>
+      <w:proofErr w:type="gramEnd"/>
+      <w:r>
+        <w:t>38),</w:t>
+      </w:r>
+    </w:p>
+    <w:p/>
+    <w:p>
+      <w:r>
+        <w:t xml:space="preserve">CONSTRAINT PK_MOBILE_OPERATOR PRIMARY </w:t>
+      </w:r>
+      <w:proofErr w:type="gramStart"/>
+      <w:r>
+        <w:t>KEY(</w:t>
+      </w:r>
+      <w:proofErr w:type="gramEnd"/>
+      <w:r>
+        <w:t>OPERATOR_ID)</w:t>
+      </w:r>
+    </w:p>
+    <w:p>
+      <w:r>
+        <w:t>);</w:t>
+      </w:r>
+    </w:p>
+    <w:p/>
+    <w:p>
+      <w:r>
+        <w:t>DROP TABLE MOBILE_RECHARGE;</w:t>
+      </w:r>
+    </w:p>
+    <w:p>
+      <w:r>
+        <w:t>CREATE TABLE MOBILE_RECHARGE</w:t>
+      </w:r>
+    </w:p>
+    <w:p>
+      <w:r>
+        <w:t>(</w:t>
+      </w:r>
+    </w:p>
+    <w:p>
+      <w:r>
+        <w:t xml:space="preserve">OPERATOR_ID </w:t>
+      </w:r>
+      <w:proofErr w:type="gramStart"/>
+      <w:r>
+        <w:t>NUMBER(</w:t>
+      </w:r>
+      <w:proofErr w:type="gramEnd"/>
+      <w:r>
+        <w:t>38),</w:t>
+      </w:r>
+    </w:p>
+    <w:p>
+      <w:r>
+        <w:t xml:space="preserve">USER_ID </w:t>
+      </w:r>
+      <w:proofErr w:type="gramStart"/>
+      <w:r>
+        <w:t>NUMBER(</w:t>
+      </w:r>
+      <w:proofErr w:type="gramEnd"/>
+      <w:r>
+        <w:t>38),</w:t>
+      </w:r>
+    </w:p>
+    <w:p>
+      <w:r>
+        <w:lastRenderedPageBreak/>
+        <w:t xml:space="preserve">HISTORY_ID </w:t>
+      </w:r>
+      <w:proofErr w:type="gramStart"/>
+      <w:r>
+        <w:t>NUMBER(</w:t>
+      </w:r>
+      <w:proofErr w:type="gramEnd"/>
+      <w:r>
+        <w:t>38),</w:t>
+      </w:r>
+    </w:p>
+    <w:p/>
+    <w:p>
+      <w:r>
+        <w:t xml:space="preserve">CONSTRAINT PK_MOBILE_RECHARGE PRIMARY </w:t>
+      </w:r>
+      <w:proofErr w:type="gramStart"/>
+      <w:r>
+        <w:t>KEY(</w:t>
+      </w:r>
+      <w:proofErr w:type="gramEnd"/>
+      <w:r>
+        <w:t>OPERATOR_ID,USER_ID,HISTORY_ID),</w:t>
+      </w:r>
+    </w:p>
+    <w:p>
+      <w:r>
+        <w:t xml:space="preserve">CONSTRAINT FK_OPERATOR_ID_RECHARGE FOREIGN </w:t>
+      </w:r>
+      <w:proofErr w:type="gramStart"/>
+      <w:r>
+        <w:t>KEY(</w:t>
+      </w:r>
+      <w:proofErr w:type="gramEnd"/>
+      <w:r>
+        <w:t>OPERATOR_ID) REFERENCES MOBILE_OPERATOR(OPERATOR_ID),</w:t>
+      </w:r>
+    </w:p>
+    <w:p>
+      <w:r>
+        <w:t xml:space="preserve">CONSTRAINT FK_USER_ID_RECHARGE FOREIGN </w:t>
+      </w:r>
+      <w:proofErr w:type="gramStart"/>
+      <w:r>
+        <w:t>KEY(</w:t>
+      </w:r>
+      <w:proofErr w:type="gramEnd"/>
+      <w:r>
+        <w:t>USER_ID) REFERENCES USERS(USER_ID),</w:t>
+      </w:r>
+    </w:p>
+    <w:p>
+      <w:r>
+        <w:t xml:space="preserve">CONSTRAINT FK_HISTORY_ID_RECHARGE FOREIGN </w:t>
+      </w:r>
+      <w:proofErr w:type="gramStart"/>
+      <w:r>
+        <w:t>KEY(</w:t>
+      </w:r>
+      <w:proofErr w:type="gramEnd"/>
+      <w:r>
+        <w:t>HISTORY_ID) REFERENCES HISTORY(HISTORY_ID)</w:t>
+      </w:r>
+    </w:p>
+    <w:p>
+      <w:r>
+        <w:t>);</w:t>
+      </w:r>
+    </w:p>
+    <w:p/>
+    <w:p>
+      <w:r>
+        <w:t>CREATE TABLE UTILITY_SERVICE</w:t>
+      </w:r>
+    </w:p>
+    <w:p>
+      <w:r>
+        <w:t>(</w:t>
+      </w:r>
+    </w:p>
+    <w:p>
+      <w:r>
+        <w:t xml:space="preserve">SERVICE_ID </w:t>
+      </w:r>
+      <w:proofErr w:type="gramStart"/>
+      <w:r>
+        <w:t>NUMBER(</w:t>
+      </w:r>
+      <w:proofErr w:type="gramEnd"/>
+      <w:r>
+        <w:t>38),</w:t>
+      </w:r>
+    </w:p>
+    <w:p>
+      <w:r>
+        <w:t xml:space="preserve">SERVICE_NAME </w:t>
+      </w:r>
+      <w:proofErr w:type="gramStart"/>
+      <w:r>
+        <w:t>VARCHAR2(</w:t>
+      </w:r>
+      <w:proofErr w:type="gramEnd"/>
+      <w:r>
+        <w:t>255),</w:t>
+      </w:r>
+    </w:p>
+    <w:p>
+      <w:r>
+        <w:t xml:space="preserve">SERVICE_BANK_AC_NO </w:t>
+      </w:r>
+      <w:proofErr w:type="gramStart"/>
+      <w:r>
+        <w:t>NUMBER(</w:t>
+      </w:r>
+      <w:proofErr w:type="gramEnd"/>
+      <w:r>
+        <w:t>38),</w:t>
+      </w:r>
+    </w:p>
+    <w:p/>
+    <w:p>
+      <w:r>
+        <w:t xml:space="preserve">CONSTRAINT PK_UTILITY_SERVICE PRIMARY </w:t>
+      </w:r>
+      <w:proofErr w:type="gramStart"/>
+      <w:r>
+        <w:t>KEY(</w:t>
+      </w:r>
+      <w:proofErr w:type="gramEnd"/>
+      <w:r>
+        <w:t>SERVICE_ID)</w:t>
+      </w:r>
+    </w:p>
+    <w:p>
+      <w:r>
+        <w:t>);</w:t>
+      </w:r>
+    </w:p>
+    <w:p/>
+    <w:p>
+      <w:r>
+        <w:t>CREATE TABLE PAY_UTILITY_BILL</w:t>
+      </w:r>
+    </w:p>
+    <w:p>
+      <w:r>
+        <w:t>(</w:t>
+      </w:r>
+    </w:p>
+    <w:p>
+      <w:r>
+        <w:t xml:space="preserve">SERVICE_ID </w:t>
+      </w:r>
+      <w:proofErr w:type="gramStart"/>
+      <w:r>
+        <w:t>NUMBER(</w:t>
+      </w:r>
+      <w:proofErr w:type="gramEnd"/>
+      <w:r>
+        <w:t>38),</w:t>
+      </w:r>
+    </w:p>
+    <w:p>
+      <w:r>
+        <w:t xml:space="preserve">USER_ID </w:t>
+      </w:r>
+      <w:proofErr w:type="gramStart"/>
+      <w:r>
+        <w:t>NUMBER(</w:t>
+      </w:r>
+      <w:proofErr w:type="gramEnd"/>
+      <w:r>
+        <w:t>38),</w:t>
+      </w:r>
+    </w:p>
+    <w:p>
+      <w:r>
+        <w:t xml:space="preserve">HISTORY_ID </w:t>
+      </w:r>
+      <w:proofErr w:type="gramStart"/>
+      <w:r>
+        <w:t>NUMBER(</w:t>
+      </w:r>
+      <w:proofErr w:type="gramEnd"/>
+      <w:r>
+        <w:t>38),</w:t>
+      </w:r>
+    </w:p>
+    <w:p/>
+    <w:p>
+      <w:r>
+        <w:t xml:space="preserve">CONSTRAINT PK_PAY_UTILITY_BILL PRIMARY </w:t>
+      </w:r>
+      <w:proofErr w:type="gramStart"/>
+      <w:r>
+        <w:t>KEY(</w:t>
+      </w:r>
+      <w:proofErr w:type="gramEnd"/>
+      <w:r>
+        <w:t>SERVICE_ID,USER_ID,HISTORY_ID),</w:t>
+      </w:r>
+    </w:p>
+    <w:p>
+      <w:r>
+        <w:t xml:space="preserve">CONSTRAINT FK_USER_ID_PAY_U_B FOREIGN </w:t>
+      </w:r>
+      <w:proofErr w:type="gramStart"/>
+      <w:r>
+        <w:t>KEY(</w:t>
+      </w:r>
+      <w:proofErr w:type="gramEnd"/>
+      <w:r>
+        <w:t>USER_ID) REFERENCES USERS(USER_ID),</w:t>
+      </w:r>
+    </w:p>
+    <w:p>
+      <w:r>
+        <w:t xml:space="preserve">CONSTRAINT FK_HISTORY_ID_PAY_U_B FOREIGN </w:t>
+      </w:r>
+      <w:proofErr w:type="gramStart"/>
+      <w:r>
+        <w:t>KEY(</w:t>
+      </w:r>
+      <w:proofErr w:type="gramEnd"/>
+      <w:r>
+        <w:t>HISTORY_ID) REFERENCES HISTORY(HISTORY_ID),</w:t>
+      </w:r>
+    </w:p>
+    <w:p>
+      <w:r>
+        <w:t xml:space="preserve">CONSTRAINT FK_SERVICE_ID_PAY_U_B FOREIGN </w:t>
+      </w:r>
+      <w:proofErr w:type="gramStart"/>
+      <w:r>
+        <w:t>KEY(</w:t>
+      </w:r>
+      <w:proofErr w:type="gramEnd"/>
+      <w:r>
+        <w:t>SERVICE_ID) REFERENCES</w:t>
+      </w:r>
+    </w:p>
+    <w:p>
+      <w:r>
+        <w:t>UTILITY_</w:t>
+      </w:r>
+      <w:proofErr w:type="gramStart"/>
+      <w:r>
+        <w:t>SERVICE(</w:t>
+      </w:r>
+      <w:proofErr w:type="gramEnd"/>
+      <w:r>
+        <w:t>SERVICE_ID)</w:t>
+      </w:r>
+    </w:p>
+    <w:p>
+      <w:r>
+        <w:lastRenderedPageBreak/>
         <w:t>);</w:t>
       </w:r>
       <w:bookmarkStart w:id="0" w:name="_GoBack"/>

</xml_diff>